<commit_message>
Actualizacion SRS y nuevo CU
</commit_message>
<xml_diff>
--- a/Requisitos/CRC/SRES_CRC_ResLugar.docx
+++ b/Requisitos/CRC/SRES_CRC_ResLugar.docx
@@ -126,6 +126,7 @@
               </w:rPr>
               <w:t xml:space="preserve">: </w:t>
             </w:r>
+            <w:proofErr w:type="spellStart"/>
             <w:r>
               <w:rPr>
                 <w:rFonts w:ascii="DejaVu Serif" w:hAnsi="DejaVu Serif"/>
@@ -138,228 +139,282 @@
               </w:rPr>
               <w:t>Lugar</w:t>
             </w:r>
+            <w:proofErr w:type="spellEnd"/>
+          </w:p>
+        </w:tc>
+      </w:tr>
+      <w:tr>
+        <w:tc>
+          <w:tcPr>
+            <w:tcW w:w="9638" w:type="dxa"/>
+            <w:gridSpan w:val="2"/>
+            <w:tcBorders>
+              <w:top w:val="single" w:sz="2" w:space="0" w:color="000000"/>
+              <w:left w:val="single" w:sz="2" w:space="0" w:color="000000"/>
+              <w:bottom w:val="single" w:sz="2" w:space="0" w:color="000000"/>
+              <w:right w:val="single" w:sz="2" w:space="0" w:color="000000"/>
+            </w:tcBorders>
+            <w:shd w:val="clear" w:color="auto" w:fill="auto"/>
+          </w:tcPr>
+          <w:p>
+            <w:pPr>
+              <w:pStyle w:val="Contenidodelatabla"/>
+              <w:jc w:val="center"/>
+              <w:rPr>
+                <w:rFonts w:ascii="DejaVu Serif" w:hAnsi="DejaVu Serif" w:hint="eastAsia"/>
+                <w:b/>
+                <w:bCs/>
+              </w:rPr>
+            </w:pPr>
+            <w:proofErr w:type="spellStart"/>
+            <w:r>
+              <w:rPr>
+                <w:rFonts w:ascii="DejaVu Serif" w:hAnsi="DejaVu Serif"/>
+                <w:b/>
+                <w:bCs/>
+              </w:rPr>
+              <w:t>Superclasses</w:t>
+            </w:r>
+            <w:proofErr w:type="spellEnd"/>
+            <w:r>
+              <w:rPr>
+                <w:rFonts w:ascii="DejaVu Serif" w:hAnsi="DejaVu Serif"/>
+                <w:b/>
+                <w:bCs/>
+              </w:rPr>
+              <w:t>:</w:t>
+            </w:r>
+          </w:p>
+        </w:tc>
+      </w:tr>
+      <w:tr>
+        <w:tc>
+          <w:tcPr>
+            <w:tcW w:w="9638" w:type="dxa"/>
+            <w:gridSpan w:val="2"/>
+            <w:tcBorders>
+              <w:top w:val="single" w:sz="2" w:space="0" w:color="000000"/>
+              <w:left w:val="single" w:sz="2" w:space="0" w:color="000000"/>
+              <w:bottom w:val="single" w:sz="2" w:space="0" w:color="000000"/>
+              <w:right w:val="single" w:sz="2" w:space="0" w:color="000000"/>
+            </w:tcBorders>
+            <w:shd w:val="clear" w:color="auto" w:fill="auto"/>
+          </w:tcPr>
+          <w:p>
+            <w:pPr>
+              <w:pStyle w:val="Contenidodelatabla"/>
+              <w:jc w:val="center"/>
+              <w:rPr>
+                <w:rFonts w:ascii="DejaVu Serif" w:hAnsi="DejaVu Serif" w:hint="eastAsia"/>
+                <w:b/>
+                <w:bCs/>
+              </w:rPr>
+            </w:pPr>
+            <w:proofErr w:type="spellStart"/>
+            <w:r>
+              <w:rPr>
+                <w:rFonts w:ascii="DejaVu Serif" w:hAnsi="DejaVu Serif"/>
+                <w:b/>
+                <w:bCs/>
+              </w:rPr>
+              <w:t>Subclasses</w:t>
+            </w:r>
+            <w:proofErr w:type="spellEnd"/>
+            <w:r>
+              <w:rPr>
+                <w:rFonts w:ascii="DejaVu Serif" w:hAnsi="DejaVu Serif"/>
+                <w:b/>
+                <w:bCs/>
+              </w:rPr>
+              <w:t>:</w:t>
+            </w:r>
+          </w:p>
+        </w:tc>
+      </w:tr>
+      <w:tr>
+        <w:tc>
+          <w:tcPr>
+            <w:tcW w:w="4820" w:type="dxa"/>
+            <w:tcBorders>
+              <w:top w:val="single" w:sz="2" w:space="0" w:color="000000"/>
+              <w:left w:val="single" w:sz="2" w:space="0" w:color="000000"/>
+              <w:bottom w:val="single" w:sz="2" w:space="0" w:color="000000"/>
+              <w:right w:val="single" w:sz="2" w:space="0" w:color="000000"/>
+            </w:tcBorders>
+            <w:shd w:val="clear" w:color="auto" w:fill="auto"/>
+          </w:tcPr>
+          <w:p>
+            <w:pPr>
+              <w:pStyle w:val="Contenidodelatabla"/>
+              <w:jc w:val="center"/>
+              <w:rPr>
+                <w:rFonts w:ascii="DejaVu Serif" w:hAnsi="DejaVu Serif" w:hint="eastAsia"/>
+                <w:b/>
+                <w:bCs/>
+              </w:rPr>
+            </w:pPr>
+            <w:proofErr w:type="spellStart"/>
+            <w:r>
+              <w:rPr>
+                <w:rFonts w:ascii="DejaVu Serif" w:hAnsi="DejaVu Serif"/>
+                <w:b/>
+                <w:bCs/>
+              </w:rPr>
+              <w:t>Responsabilities</w:t>
+            </w:r>
+            <w:proofErr w:type="spellEnd"/>
+          </w:p>
+        </w:tc>
+        <w:tc>
+          <w:tcPr>
+            <w:tcW w:w="4818" w:type="dxa"/>
+            <w:tcBorders>
+              <w:top w:val="single" w:sz="2" w:space="0" w:color="000000"/>
+              <w:left w:val="single" w:sz="2" w:space="0" w:color="000000"/>
+              <w:bottom w:val="single" w:sz="2" w:space="0" w:color="000000"/>
+              <w:right w:val="single" w:sz="2" w:space="0" w:color="000000"/>
+            </w:tcBorders>
+            <w:shd w:val="clear" w:color="auto" w:fill="auto"/>
+          </w:tcPr>
+          <w:p>
+            <w:pPr>
+              <w:pStyle w:val="Contenidodelatabla"/>
+              <w:jc w:val="center"/>
+              <w:rPr>
+                <w:rFonts w:ascii="DejaVu Serif" w:hAnsi="DejaVu Serif" w:hint="eastAsia"/>
+                <w:b/>
+                <w:bCs/>
+              </w:rPr>
+            </w:pPr>
+            <w:proofErr w:type="spellStart"/>
+            <w:r>
+              <w:rPr>
+                <w:rFonts w:ascii="DejaVu Serif" w:hAnsi="DejaVu Serif"/>
+                <w:b/>
+                <w:bCs/>
+              </w:rPr>
+              <w:t>Collaborators</w:t>
+            </w:r>
+            <w:proofErr w:type="spellEnd"/>
+          </w:p>
+        </w:tc>
+      </w:tr>
+      <w:tr>
+        <w:tc>
+          <w:tcPr>
+            <w:tcW w:w="4820" w:type="dxa"/>
+            <w:tcBorders>
+              <w:top w:val="single" w:sz="2" w:space="0" w:color="000000"/>
+              <w:left w:val="single" w:sz="2" w:space="0" w:color="000000"/>
+              <w:bottom w:val="single" w:sz="2" w:space="0" w:color="000000"/>
+              <w:right w:val="single" w:sz="2" w:space="0" w:color="000000"/>
+            </w:tcBorders>
+            <w:shd w:val="clear" w:color="auto" w:fill="auto"/>
+          </w:tcPr>
+          <w:p>
+            <w:pPr>
+              <w:pStyle w:val="Contenidodelatabla"/>
+              <w:jc w:val="center"/>
+              <w:rPr>
+                <w:rFonts w:ascii="DejaVu Serif" w:hAnsi="DejaVu Serif" w:hint="eastAsia"/>
+                <w:b/>
+                <w:bCs/>
+              </w:rPr>
+            </w:pPr>
+            <w:r>
+              <w:rPr>
+                <w:rFonts w:ascii="DejaVu Serif" w:hAnsi="DejaVu Serif"/>
+                <w:b/>
+                <w:bCs/>
+              </w:rPr>
+              <w:t>Atributos</w:t>
+            </w:r>
+          </w:p>
+        </w:tc>
+        <w:tc>
+          <w:tcPr>
+            <w:tcW w:w="4818" w:type="dxa"/>
+            <w:tcBorders>
+              <w:top w:val="single" w:sz="2" w:space="0" w:color="000000"/>
+              <w:left w:val="single" w:sz="2" w:space="0" w:color="000000"/>
+              <w:bottom w:val="single" w:sz="2" w:space="0" w:color="000000"/>
+              <w:right w:val="single" w:sz="2" w:space="0" w:color="000000"/>
+            </w:tcBorders>
+            <w:shd w:val="clear" w:color="auto" w:fill="auto"/>
+          </w:tcPr>
+          <w:p>
+            <w:pPr>
+              <w:pStyle w:val="Contenidodelatabla"/>
+              <w:jc w:val="center"/>
+              <w:rPr>
+                <w:rFonts w:ascii="DejaVu Serif" w:hAnsi="DejaVu Serif" w:hint="eastAsia"/>
+                <w:b/>
+                <w:bCs/>
+              </w:rPr>
+            </w:pPr>
+            <w:r>
+              <w:rPr>
+                <w:rFonts w:ascii="DejaVu Serif" w:hAnsi="DejaVu Serif"/>
+                <w:b/>
+                <w:bCs/>
+              </w:rPr>
+              <w:t>Atributos</w:t>
+            </w:r>
+          </w:p>
+        </w:tc>
+      </w:tr>
+      <w:tr>
+        <w:tc>
+          <w:tcPr>
+            <w:tcW w:w="4820" w:type="dxa"/>
+            <w:tcBorders>
+              <w:top w:val="single" w:sz="2" w:space="0" w:color="000000"/>
+              <w:left w:val="single" w:sz="2" w:space="0" w:color="000000"/>
+              <w:bottom w:val="single" w:sz="2" w:space="0" w:color="000000"/>
+              <w:right w:val="single" w:sz="2" w:space="0" w:color="000000"/>
+            </w:tcBorders>
+            <w:shd w:val="clear" w:color="auto" w:fill="auto"/>
+          </w:tcPr>
+          <w:p>
+            <w:pPr>
+              <w:pStyle w:val="Contenidodelatabla"/>
+              <w:jc w:val="center"/>
+              <w:rPr>
+                <w:rFonts w:ascii="DejaVu Serif" w:hAnsi="DejaVu Serif"/>
+                <w:bCs/>
+              </w:rPr>
+            </w:pPr>
+            <w:r>
+              <w:rPr>
+                <w:rFonts w:ascii="DejaVu Serif" w:hAnsi="DejaVu Serif"/>
+                <w:bCs/>
+              </w:rPr>
+              <w:t>ID Reserva: Identificador para distinguir cada reserva</w:t>
+            </w:r>
+          </w:p>
+        </w:tc>
+        <w:tc>
+          <w:tcPr>
+            <w:tcW w:w="4818" w:type="dxa"/>
+            <w:tcBorders>
+              <w:top w:val="single" w:sz="2" w:space="0" w:color="000000"/>
+              <w:left w:val="single" w:sz="2" w:space="0" w:color="000000"/>
+              <w:bottom w:val="single" w:sz="2" w:space="0" w:color="000000"/>
+              <w:right w:val="single" w:sz="2" w:space="0" w:color="000000"/>
+            </w:tcBorders>
+            <w:shd w:val="clear" w:color="auto" w:fill="auto"/>
+          </w:tcPr>
+          <w:p>
+            <w:pPr>
+              <w:pStyle w:val="Contenidodelatabla"/>
+              <w:jc w:val="center"/>
+              <w:rPr>
+                <w:rFonts w:ascii="DejaVu Serif" w:hAnsi="DejaVu Serif"/>
+                <w:bCs/>
+              </w:rPr>
+            </w:pPr>
             <w:bookmarkStart w:id="0" w:name="_GoBack"/>
             <w:bookmarkEnd w:id="0"/>
-          </w:p>
-        </w:tc>
-      </w:tr>
-      <w:tr>
-        <w:tc>
-          <w:tcPr>
-            <w:tcW w:w="9638" w:type="dxa"/>
-            <w:gridSpan w:val="2"/>
-            <w:tcBorders>
-              <w:top w:val="single" w:sz="2" w:space="0" w:color="000000"/>
-              <w:left w:val="single" w:sz="2" w:space="0" w:color="000000"/>
-              <w:bottom w:val="single" w:sz="2" w:space="0" w:color="000000"/>
-              <w:right w:val="single" w:sz="2" w:space="0" w:color="000000"/>
-            </w:tcBorders>
-            <w:shd w:val="clear" w:color="auto" w:fill="auto"/>
-          </w:tcPr>
-          <w:p>
-            <w:pPr>
-              <w:pStyle w:val="Contenidodelatabla"/>
-              <w:jc w:val="center"/>
-              <w:rPr>
-                <w:rFonts w:ascii="DejaVu Serif" w:hAnsi="DejaVu Serif" w:hint="eastAsia"/>
-                <w:b/>
-                <w:bCs/>
-              </w:rPr>
-            </w:pPr>
-            <w:proofErr w:type="spellStart"/>
-            <w:r>
-              <w:rPr>
-                <w:rFonts w:ascii="DejaVu Serif" w:hAnsi="DejaVu Serif"/>
-                <w:b/>
-                <w:bCs/>
-              </w:rPr>
-              <w:t>Superclasses</w:t>
-            </w:r>
-            <w:proofErr w:type="spellEnd"/>
-            <w:r>
-              <w:rPr>
-                <w:rFonts w:ascii="DejaVu Serif" w:hAnsi="DejaVu Serif"/>
-                <w:b/>
-                <w:bCs/>
-              </w:rPr>
-              <w:t>:</w:t>
-            </w:r>
-          </w:p>
-        </w:tc>
-      </w:tr>
-      <w:tr>
-        <w:tc>
-          <w:tcPr>
-            <w:tcW w:w="9638" w:type="dxa"/>
-            <w:gridSpan w:val="2"/>
-            <w:tcBorders>
-              <w:top w:val="single" w:sz="2" w:space="0" w:color="000000"/>
-              <w:left w:val="single" w:sz="2" w:space="0" w:color="000000"/>
-              <w:bottom w:val="single" w:sz="2" w:space="0" w:color="000000"/>
-              <w:right w:val="single" w:sz="2" w:space="0" w:color="000000"/>
-            </w:tcBorders>
-            <w:shd w:val="clear" w:color="auto" w:fill="auto"/>
-          </w:tcPr>
-          <w:p>
-            <w:pPr>
-              <w:pStyle w:val="Contenidodelatabla"/>
-              <w:jc w:val="center"/>
-              <w:rPr>
-                <w:rFonts w:ascii="DejaVu Serif" w:hAnsi="DejaVu Serif" w:hint="eastAsia"/>
-                <w:b/>
-                <w:bCs/>
-              </w:rPr>
-            </w:pPr>
-            <w:proofErr w:type="spellStart"/>
-            <w:r>
-              <w:rPr>
-                <w:rFonts w:ascii="DejaVu Serif" w:hAnsi="DejaVu Serif"/>
-                <w:b/>
-                <w:bCs/>
-              </w:rPr>
-              <w:t>Subclasses</w:t>
-            </w:r>
-            <w:proofErr w:type="spellEnd"/>
-            <w:r>
-              <w:rPr>
-                <w:rFonts w:ascii="DejaVu Serif" w:hAnsi="DejaVu Serif"/>
-                <w:b/>
-                <w:bCs/>
-              </w:rPr>
-              <w:t>:</w:t>
-            </w:r>
-          </w:p>
-        </w:tc>
-      </w:tr>
-      <w:tr>
-        <w:tc>
-          <w:tcPr>
-            <w:tcW w:w="4820" w:type="dxa"/>
-            <w:tcBorders>
-              <w:top w:val="single" w:sz="2" w:space="0" w:color="000000"/>
-              <w:left w:val="single" w:sz="2" w:space="0" w:color="000000"/>
-              <w:bottom w:val="single" w:sz="2" w:space="0" w:color="000000"/>
-              <w:right w:val="single" w:sz="2" w:space="0" w:color="000000"/>
-            </w:tcBorders>
-            <w:shd w:val="clear" w:color="auto" w:fill="auto"/>
-          </w:tcPr>
-          <w:p>
-            <w:pPr>
-              <w:pStyle w:val="Contenidodelatabla"/>
-              <w:jc w:val="center"/>
-              <w:rPr>
-                <w:rFonts w:ascii="DejaVu Serif" w:hAnsi="DejaVu Serif" w:hint="eastAsia"/>
-                <w:b/>
-                <w:bCs/>
-              </w:rPr>
-            </w:pPr>
-            <w:proofErr w:type="spellStart"/>
-            <w:r>
-              <w:rPr>
-                <w:rFonts w:ascii="DejaVu Serif" w:hAnsi="DejaVu Serif"/>
-                <w:b/>
-                <w:bCs/>
-              </w:rPr>
-              <w:t>Responsabilities</w:t>
-            </w:r>
-            <w:proofErr w:type="spellEnd"/>
-          </w:p>
-        </w:tc>
-        <w:tc>
-          <w:tcPr>
-            <w:tcW w:w="4818" w:type="dxa"/>
-            <w:tcBorders>
-              <w:top w:val="single" w:sz="2" w:space="0" w:color="000000"/>
-              <w:left w:val="single" w:sz="2" w:space="0" w:color="000000"/>
-              <w:bottom w:val="single" w:sz="2" w:space="0" w:color="000000"/>
-              <w:right w:val="single" w:sz="2" w:space="0" w:color="000000"/>
-            </w:tcBorders>
-            <w:shd w:val="clear" w:color="auto" w:fill="auto"/>
-          </w:tcPr>
-          <w:p>
-            <w:pPr>
-              <w:pStyle w:val="Contenidodelatabla"/>
-              <w:jc w:val="center"/>
-              <w:rPr>
-                <w:rFonts w:ascii="DejaVu Serif" w:hAnsi="DejaVu Serif" w:hint="eastAsia"/>
-                <w:b/>
-                <w:bCs/>
-              </w:rPr>
-            </w:pPr>
-            <w:proofErr w:type="spellStart"/>
-            <w:r>
-              <w:rPr>
-                <w:rFonts w:ascii="DejaVu Serif" w:hAnsi="DejaVu Serif"/>
-                <w:b/>
-                <w:bCs/>
-              </w:rPr>
-              <w:t>Collaborators</w:t>
-            </w:r>
-            <w:proofErr w:type="spellEnd"/>
-          </w:p>
-        </w:tc>
-      </w:tr>
-      <w:tr>
-        <w:tc>
-          <w:tcPr>
-            <w:tcW w:w="4820" w:type="dxa"/>
-            <w:tcBorders>
-              <w:top w:val="single" w:sz="2" w:space="0" w:color="000000"/>
-              <w:left w:val="single" w:sz="2" w:space="0" w:color="000000"/>
-              <w:bottom w:val="single" w:sz="2" w:space="0" w:color="000000"/>
-              <w:right w:val="single" w:sz="2" w:space="0" w:color="000000"/>
-            </w:tcBorders>
-            <w:shd w:val="clear" w:color="auto" w:fill="auto"/>
-          </w:tcPr>
-          <w:p>
-            <w:pPr>
-              <w:pStyle w:val="Contenidodelatabla"/>
-              <w:jc w:val="center"/>
-              <w:rPr>
-                <w:rFonts w:ascii="DejaVu Serif" w:hAnsi="DejaVu Serif" w:hint="eastAsia"/>
-                <w:b/>
-                <w:bCs/>
-              </w:rPr>
-            </w:pPr>
-            <w:r>
-              <w:rPr>
-                <w:rFonts w:ascii="DejaVu Serif" w:hAnsi="DejaVu Serif"/>
-                <w:b/>
-                <w:bCs/>
-              </w:rPr>
-              <w:t>Atributos</w:t>
-            </w:r>
-          </w:p>
-        </w:tc>
-        <w:tc>
-          <w:tcPr>
-            <w:tcW w:w="4818" w:type="dxa"/>
-            <w:tcBorders>
-              <w:top w:val="single" w:sz="2" w:space="0" w:color="000000"/>
-              <w:left w:val="single" w:sz="2" w:space="0" w:color="000000"/>
-              <w:bottom w:val="single" w:sz="2" w:space="0" w:color="000000"/>
-              <w:right w:val="single" w:sz="2" w:space="0" w:color="000000"/>
-            </w:tcBorders>
-            <w:shd w:val="clear" w:color="auto" w:fill="auto"/>
-          </w:tcPr>
-          <w:p>
-            <w:pPr>
-              <w:pStyle w:val="Contenidodelatabla"/>
-              <w:jc w:val="center"/>
-              <w:rPr>
-                <w:rFonts w:ascii="DejaVu Serif" w:hAnsi="DejaVu Serif" w:hint="eastAsia"/>
-                <w:b/>
-                <w:bCs/>
-              </w:rPr>
-            </w:pPr>
-            <w:r>
-              <w:rPr>
-                <w:rFonts w:ascii="DejaVu Serif" w:hAnsi="DejaVu Serif"/>
-                <w:b/>
-                <w:bCs/>
-              </w:rPr>
-              <w:t>Atributos</w:t>
-            </w:r>
           </w:p>
         </w:tc>
       </w:tr>
@@ -847,6 +902,7 @@
     <w:lsdException w:name="HTML Sample" w:semiHidden="1" w:unhideWhenUsed="1"/>
     <w:lsdException w:name="HTML Typewriter" w:semiHidden="1" w:unhideWhenUsed="1"/>
     <w:lsdException w:name="HTML Variable" w:semiHidden="1" w:unhideWhenUsed="1"/>
+    <w:lsdException w:name="Normal Table" w:semiHidden="1" w:unhideWhenUsed="1"/>
     <w:lsdException w:name="annotation subject" w:semiHidden="1" w:unhideWhenUsed="1"/>
     <w:lsdException w:name="No List" w:semiHidden="1" w:unhideWhenUsed="1"/>
     <w:lsdException w:name="Outline List 1" w:semiHidden="1" w:unhideWhenUsed="1"/>
@@ -890,8 +946,10 @@
     <w:lsdException w:name="Table Elegant" w:semiHidden="1" w:unhideWhenUsed="1"/>
     <w:lsdException w:name="Table Professional" w:semiHidden="1" w:unhideWhenUsed="1"/>
     <w:lsdException w:name="Table Subtle 1" w:semiHidden="1" w:unhideWhenUsed="1"/>
+    <w:lsdException w:name="Table Subtle 2" w:semiHidden="1" w:unhideWhenUsed="1"/>
     <w:lsdException w:name="Table Web 1" w:semiHidden="1" w:unhideWhenUsed="1"/>
     <w:lsdException w:name="Table Web 2" w:semiHidden="1" w:unhideWhenUsed="1"/>
+    <w:lsdException w:name="Table Web 3" w:semiHidden="1" w:unhideWhenUsed="1"/>
     <w:lsdException w:name="Balloon Text" w:semiHidden="1" w:unhideWhenUsed="1"/>
     <w:lsdException w:name="Table Grid" w:uiPriority="39"/>
     <w:lsdException w:name="Table Theme" w:semiHidden="1" w:unhideWhenUsed="1"/>

</xml_diff>